<commit_message>
Added Step by Step with SS
</commit_message>
<xml_diff>
--- a/Final Project Report.docx
+++ b/Final Project Report.docx
@@ -1276,7 +1276,6 @@
                 <w:sz w:val="16"/>
               </w:rPr>
             </w:pPr>
-            <w:proofErr w:type="spellStart"/>
             <w:r>
               <w:rPr>
                 <w:b/>
@@ -1289,32 +1288,15 @@
                 <w:b/>
                 <w:sz w:val="16"/>
               </w:rPr>
-              <w:t>asendriya</w:t>
-            </w:r>
-            <w:proofErr w:type="spellEnd"/>
+              <w:t>asendriya R</w:t>
+            </w:r>
             <w:r>
               <w:rPr>
                 <w:b/>
                 <w:sz w:val="16"/>
               </w:rPr>
-              <w:t xml:space="preserve"> </w:t>
-            </w:r>
-            <w:proofErr w:type="spellStart"/>
-            <w:r>
-              <w:rPr>
-                <w:b/>
-                <w:sz w:val="16"/>
-              </w:rPr>
-              <w:t>R</w:t>
-            </w:r>
-            <w:r>
-              <w:rPr>
-                <w:b/>
-                <w:sz w:val="16"/>
-              </w:rPr>
               <w:t>asyid</w:t>
             </w:r>
-            <w:proofErr w:type="spellEnd"/>
           </w:p>
           <w:p>
             <w:pPr>
@@ -1324,7 +1306,6 @@
                 <w:sz w:val="16"/>
               </w:rPr>
             </w:pPr>
-            <w:proofErr w:type="spellStart"/>
             <w:r>
               <w:rPr>
                 <w:b/>
@@ -1332,7 +1313,6 @@
               </w:rPr>
               <w:t>Sianandar</w:t>
             </w:r>
-            <w:proofErr w:type="spellEnd"/>
           </w:p>
           <w:p>
             <w:pPr>
@@ -1342,7 +1322,6 @@
                 <w:sz w:val="16"/>
               </w:rPr>
             </w:pPr>
-            <w:proofErr w:type="spellStart"/>
             <w:r>
               <w:rPr>
                 <w:b/>
@@ -1350,7 +1329,6 @@
               </w:rPr>
               <w:t>Hisyam</w:t>
             </w:r>
-            <w:proofErr w:type="spellEnd"/>
           </w:p>
           <w:p>
             <w:pPr>
@@ -1585,7 +1563,6 @@
                 <w:sz w:val="16"/>
               </w:rPr>
             </w:pPr>
-            <w:proofErr w:type="spellStart"/>
             <w:r>
               <w:rPr>
                 <w:b/>
@@ -1593,7 +1570,6 @@
               </w:rPr>
               <w:t>Alifio</w:t>
             </w:r>
-            <w:proofErr w:type="spellEnd"/>
           </w:p>
           <w:p>
             <w:pPr>
@@ -1617,7 +1593,6 @@
                 <w:sz w:val="16"/>
               </w:rPr>
             </w:pPr>
-            <w:proofErr w:type="spellStart"/>
             <w:r>
               <w:rPr>
                 <w:b/>
@@ -1625,7 +1600,6 @@
               </w:rPr>
               <w:t>Muchsin</w:t>
             </w:r>
-            <w:proofErr w:type="spellEnd"/>
           </w:p>
           <w:p>
             <w:pPr>
@@ -1984,29 +1958,14 @@
                 <w:b/>
                 <w:sz w:val="16"/>
               </w:rPr>
-              <w:t xml:space="preserve">Course </w:t>
-            </w:r>
-            <w:proofErr w:type="gramStart"/>
+              <w:t xml:space="preserve">Course Name  </w:t>
+            </w:r>
             <w:r>
               <w:rPr>
                 <w:b/>
                 <w:sz w:val="16"/>
               </w:rPr>
-              <w:t xml:space="preserve">Name  </w:t>
-            </w:r>
-            <w:r>
-              <w:rPr>
-                <w:b/>
-                <w:sz w:val="16"/>
-              </w:rPr>
               <w:tab/>
-            </w:r>
-            <w:proofErr w:type="gramEnd"/>
-            <w:r>
-              <w:rPr>
-                <w:b/>
-                <w:sz w:val="16"/>
-              </w:rPr>
               <w:t xml:space="preserve"> </w:t>
             </w:r>
             <w:r>
@@ -3370,19 +3329,11 @@
         <w:ind w:left="9" w:hanging="10"/>
         <w:jc w:val="both"/>
       </w:pPr>
-      <w:proofErr w:type="spellStart"/>
       <w:r>
         <w:rPr>
           <w:sz w:val="16"/>
         </w:rPr>
-        <w:t>BiNus</w:t>
-      </w:r>
-      <w:proofErr w:type="spellEnd"/>
-      <w:r>
-        <w:rPr>
-          <w:sz w:val="16"/>
-        </w:rPr>
-        <w:t xml:space="preserve"> International seriously regards all forms of plagiarism, cheating and collusion as academic offenses which may result in severe penalties, including loss/drop of marks, course/class discontinuity and other possible penalties executed by the university. Please refer to the related course syllabus for further information.  </w:t>
+        <w:t xml:space="preserve">BiNus International seriously regards all forms of plagiarism, cheating and collusion as academic offenses which may result in severe penalties, including loss/drop of marks, course/class discontinuity and other possible penalties executed by the university. Please refer to the related course syllabus for further information.  </w:t>
       </w:r>
     </w:p>
     <w:p>
@@ -3406,21 +3357,7 @@
         <w:rPr>
           <w:sz w:val="16"/>
         </w:rPr>
-        <w:t xml:space="preserve">By signing this assignment, I understand, accept and consent to </w:t>
-      </w:r>
-      <w:proofErr w:type="spellStart"/>
-      <w:r>
-        <w:rPr>
-          <w:sz w:val="16"/>
-        </w:rPr>
-        <w:t>BiNus</w:t>
-      </w:r>
-      <w:proofErr w:type="spellEnd"/>
-      <w:r>
-        <w:rPr>
-          <w:sz w:val="16"/>
-        </w:rPr>
-        <w:t xml:space="preserve"> International terms and policy on plagiarism. Herewith I declare that the work contained in this assignment is my own work and has not been submitted for the use of assessment in another course or class, except where this has been notified and accepted in advance.   </w:t>
+        <w:t xml:space="preserve">By signing this assignment, I understand, accept and consent to BiNus International terms and policy on plagiarism. Herewith I declare that the work contained in this assignment is my own work and has not been submitted for the use of assessment in another course or class, except where this has been notified and accepted in advance.   </w:t>
       </w:r>
     </w:p>
     <w:p>
@@ -3461,7 +3398,6 @@
           <w:szCs w:val="16"/>
         </w:rPr>
       </w:pPr>
-      <w:proofErr w:type="spellStart"/>
       <w:r>
         <w:rPr>
           <w:sz w:val="16"/>
@@ -3469,123 +3405,70 @@
         </w:rPr>
         <w:t>Alifio</w:t>
       </w:r>
-      <w:proofErr w:type="spellEnd"/>
       <w:r>
         <w:rPr>
           <w:sz w:val="16"/>
           <w:szCs w:val="16"/>
         </w:rPr>
-        <w:t xml:space="preserve"> </w:t>
-      </w:r>
-      <w:proofErr w:type="spellStart"/>
+        <w:t xml:space="preserve"> Rasendriya</w:t>
+      </w:r>
       <w:r>
         <w:rPr>
           <w:sz w:val="16"/>
           <w:szCs w:val="16"/>
         </w:rPr>
-        <w:t>Rasendriya</w:t>
-      </w:r>
-      <w:proofErr w:type="spellEnd"/>
+        <w:t xml:space="preserve"> Rasyid</w:t>
+      </w:r>
       <w:r>
         <w:rPr>
           <w:sz w:val="16"/>
           <w:szCs w:val="16"/>
         </w:rPr>
-        <w:t xml:space="preserve"> </w:t>
-      </w:r>
-      <w:proofErr w:type="spellStart"/>
+        <w:tab/>
+      </w:r>
       <w:r>
         <w:rPr>
           <w:sz w:val="16"/>
           <w:szCs w:val="16"/>
         </w:rPr>
-        <w:t>Rasyid</w:t>
-      </w:r>
-      <w:proofErr w:type="spellEnd"/>
+        <w:tab/>
+      </w:r>
       <w:r>
         <w:rPr>
           <w:sz w:val="16"/>
           <w:szCs w:val="16"/>
         </w:rPr>
-        <w:tab/>
+        <w:t>2</w:t>
       </w:r>
       <w:r>
         <w:rPr>
           <w:sz w:val="16"/>
           <w:szCs w:val="16"/>
         </w:rPr>
-        <w:tab/>
+        <w:t xml:space="preserve">.     </w:t>
       </w:r>
       <w:r>
         <w:rPr>
           <w:sz w:val="16"/>
           <w:szCs w:val="16"/>
         </w:rPr>
-        <w:t>2</w:t>
+        <w:t>Jason Sianandar</w:t>
       </w:r>
       <w:r>
         <w:rPr>
           <w:sz w:val="16"/>
           <w:szCs w:val="16"/>
         </w:rPr>
-        <w:t xml:space="preserve">.     </w:t>
+        <w:tab/>
       </w:r>
       <w:r>
         <w:rPr>
           <w:sz w:val="16"/>
           <w:szCs w:val="16"/>
         </w:rPr>
-        <w:t xml:space="preserve">Jason </w:t>
-      </w:r>
-      <w:proofErr w:type="spellStart"/>
-      <w:r>
-        <w:rPr>
-          <w:sz w:val="16"/>
-          <w:szCs w:val="16"/>
-        </w:rPr>
-        <w:t>Sianandar</w:t>
-      </w:r>
-      <w:proofErr w:type="spellEnd"/>
-      <w:r>
-        <w:rPr>
-          <w:sz w:val="16"/>
-          <w:szCs w:val="16"/>
-        </w:rPr>
         <w:tab/>
-      </w:r>
-      <w:r>
-        <w:rPr>
-          <w:sz w:val="16"/>
-          <w:szCs w:val="16"/>
-        </w:rPr>
-        <w:tab/>
-        <w:t xml:space="preserve">3. </w:t>
-      </w:r>
-      <w:proofErr w:type="spellStart"/>
-      <w:r>
-        <w:rPr>
-          <w:sz w:val="16"/>
-          <w:szCs w:val="16"/>
-        </w:rPr>
-        <w:t>Muchsin</w:t>
-      </w:r>
-      <w:proofErr w:type="spellEnd"/>
-      <w:r>
-        <w:rPr>
-          <w:sz w:val="16"/>
-          <w:szCs w:val="16"/>
-        </w:rPr>
-        <w:t xml:space="preserve"> </w:t>
-      </w:r>
-      <w:proofErr w:type="spellStart"/>
-      <w:r>
-        <w:rPr>
-          <w:sz w:val="16"/>
-          <w:szCs w:val="16"/>
-        </w:rPr>
-        <w:t>Hisyam</w:t>
-      </w:r>
-      <w:proofErr w:type="spellEnd"/>
+        <w:t>3. Muchsin Hisyam</w:t>
+      </w:r>
       <w:r>
         <w:rPr>
           <w:sz w:val="16"/>
@@ -4249,6 +4132,7 @@
           <w:b/>
           <w:sz w:val="36"/>
         </w:rPr>
+        <w:lastRenderedPageBreak/>
         <w:t>CONTENTS</w:t>
       </w:r>
     </w:p>
@@ -4660,6 +4544,44 @@
           <w:szCs w:val="24"/>
         </w:rPr>
         <w:tab/>
+      </w:r>
+      <w:r>
+        <w:rPr>
+          <w:rFonts w:ascii="Arial" w:hAnsi="Arial" w:cs="Arial"/>
+          <w:b/>
+          <w:sz w:val="24"/>
+          <w:szCs w:val="24"/>
+        </w:rPr>
+        <w:br/>
+      </w:r>
+      <w:r>
+        <w:rPr>
+          <w:rFonts w:ascii="Arial" w:hAnsi="Arial" w:cs="Arial"/>
+          <w:b/>
+          <w:sz w:val="24"/>
+          <w:szCs w:val="24"/>
+        </w:rPr>
+        <w:tab/>
+        <w:t>4.3. Step-by-step example</w:t>
+      </w:r>
+      <w:r>
+        <w:rPr>
+          <w:rFonts w:ascii="Arial" w:hAnsi="Arial" w:cs="Arial"/>
+          <w:b/>
+          <w:sz w:val="24"/>
+          <w:szCs w:val="24"/>
+        </w:rPr>
+        <w:tab/>
+      </w:r>
+      <w:r>
+        <w:rPr>
+          <w:rFonts w:ascii="Arial" w:hAnsi="Arial" w:cs="Arial"/>
+          <w:b/>
+          <w:sz w:val="24"/>
+          <w:szCs w:val="24"/>
+        </w:rPr>
+        <w:tab/>
+        <w:t>8</w:t>
       </w:r>
     </w:p>
     <w:p>
@@ -4722,7 +4644,7 @@
           <w:sz w:val="24"/>
           <w:szCs w:val="24"/>
         </w:rPr>
-        <w:t>8</w:t>
+        <w:t>9</w:t>
       </w:r>
     </w:p>
     <w:p>
@@ -4776,7 +4698,7 @@
           <w:sz w:val="24"/>
           <w:szCs w:val="24"/>
         </w:rPr>
-        <w:t>9</w:t>
+        <w:t>10</w:t>
       </w:r>
       <w:r>
         <w:rPr>
@@ -4813,7 +4735,6 @@
           <w:szCs w:val="24"/>
         </w:rPr>
         <w:tab/>
-        <w:t>9</w:t>
       </w:r>
       <w:r>
         <w:rPr>
@@ -4822,6 +4743,15 @@
           <w:sz w:val="24"/>
           <w:szCs w:val="24"/>
         </w:rPr>
+        <w:t>10</w:t>
+      </w:r>
+      <w:r>
+        <w:rPr>
+          <w:rFonts w:ascii="Arial" w:hAnsi="Arial" w:cs="Arial"/>
+          <w:b/>
+          <w:sz w:val="24"/>
+          <w:szCs w:val="24"/>
+        </w:rPr>
         <w:br/>
         <w:t>6.2. Recommendation</w:t>
       </w:r>
@@ -4842,7 +4772,6 @@
           <w:szCs w:val="24"/>
         </w:rPr>
         <w:tab/>
-        <w:t>9</w:t>
       </w:r>
       <w:r>
         <w:rPr>
@@ -4851,7 +4780,7 @@
           <w:sz w:val="24"/>
           <w:szCs w:val="24"/>
         </w:rPr>
-        <w:br/>
+        <w:t>1</w:t>
       </w:r>
       <w:r>
         <w:rPr>
@@ -4860,6 +4789,24 @@
           <w:sz w:val="24"/>
           <w:szCs w:val="24"/>
         </w:rPr>
+        <w:t>1</w:t>
+      </w:r>
+      <w:r>
+        <w:rPr>
+          <w:rFonts w:ascii="Arial" w:hAnsi="Arial" w:cs="Arial"/>
+          <w:b/>
+          <w:sz w:val="24"/>
+          <w:szCs w:val="24"/>
+        </w:rPr>
+        <w:br/>
+      </w:r>
+      <w:r>
+        <w:rPr>
+          <w:rFonts w:ascii="Arial" w:hAnsi="Arial" w:cs="Arial"/>
+          <w:b/>
+          <w:sz w:val="24"/>
+          <w:szCs w:val="24"/>
+        </w:rPr>
         <w:tab/>
         <w:t xml:space="preserve">6.2.1. Offline Capabilities </w:t>
       </w:r>
@@ -4880,7 +4827,6 @@
           <w:szCs w:val="24"/>
         </w:rPr>
         <w:tab/>
-        <w:t>9</w:t>
       </w:r>
       <w:r>
         <w:rPr>
@@ -4889,7 +4835,7 @@
           <w:sz w:val="24"/>
           <w:szCs w:val="24"/>
         </w:rPr>
-        <w:br/>
+        <w:t>1</w:t>
       </w:r>
       <w:r>
         <w:rPr>
@@ -4898,6 +4844,24 @@
           <w:sz w:val="24"/>
           <w:szCs w:val="24"/>
         </w:rPr>
+        <w:t>1</w:t>
+      </w:r>
+      <w:r>
+        <w:rPr>
+          <w:rFonts w:ascii="Arial" w:hAnsi="Arial" w:cs="Arial"/>
+          <w:b/>
+          <w:sz w:val="24"/>
+          <w:szCs w:val="24"/>
+        </w:rPr>
+        <w:br/>
+      </w:r>
+      <w:r>
+        <w:rPr>
+          <w:rFonts w:ascii="Arial" w:hAnsi="Arial" w:cs="Arial"/>
+          <w:b/>
+          <w:sz w:val="24"/>
+          <w:szCs w:val="24"/>
+        </w:rPr>
         <w:tab/>
         <w:t>6.2.2. Machine Learning</w:t>
       </w:r>
@@ -4918,7 +4882,24 @@
           <w:szCs w:val="24"/>
         </w:rPr>
         <w:tab/>
-        <w:t>9</w:t>
+      </w:r>
+      <w:r>
+        <w:rPr>
+          <w:rFonts w:ascii="Arial" w:hAnsi="Arial" w:cs="Arial"/>
+          <w:b/>
+          <w:sz w:val="24"/>
+          <w:szCs w:val="24"/>
+        </w:rPr>
+        <w:t>1</w:t>
+      </w:r>
+      <w:r>
+        <w:rPr>
+          <w:rFonts w:ascii="Arial" w:hAnsi="Arial" w:cs="Arial"/>
+          <w:b/>
+          <w:sz w:val="24"/>
+          <w:szCs w:val="24"/>
+        </w:rPr>
+        <w:t>1</w:t>
       </w:r>
     </w:p>
     <w:p>
@@ -4967,8 +4948,17 @@
           <w:sz w:val="28"/>
         </w:rPr>
         <w:tab/>
-        <w:t>10</w:t>
-      </w:r>
+        <w:t>1</w:t>
+      </w:r>
+      <w:r>
+        <w:rPr>
+          <w:b/>
+          <w:sz w:val="28"/>
+        </w:rPr>
+        <w:t>1</w:t>
+      </w:r>
+      <w:bookmarkStart w:id="0" w:name="_GoBack"/>
+      <w:bookmarkEnd w:id="0"/>
     </w:p>
     <w:p>
       <w:pPr>
@@ -5009,6 +4999,7 @@
           <w:sz w:val="36"/>
           <w:szCs w:val="36"/>
         </w:rPr>
+        <w:lastRenderedPageBreak/>
         <w:t>Introduction</w:t>
       </w:r>
     </w:p>
@@ -5194,23 +5185,7 @@
           <w:rFonts w:ascii="Arial" w:hAnsi="Arial" w:cs="Arial"/>
           <w:color w:val="000000"/>
         </w:rPr>
-        <w:t xml:space="preserve">From the problem discussion, we would like to make a Python application, based on speech recognition that can help the user to do their tasks on a Windows computer by adding quick voice convenience-oriented command controls while the program is running. We chose to use an existing speech recognition library in python called </w:t>
-      </w:r>
-      <w:proofErr w:type="spellStart"/>
-      <w:r>
-        <w:rPr>
-          <w:rFonts w:ascii="Arial" w:hAnsi="Arial" w:cs="Arial"/>
-          <w:color w:val="000000"/>
-        </w:rPr>
-        <w:t>SpeechRecognition</w:t>
-      </w:r>
-      <w:proofErr w:type="spellEnd"/>
-      <w:r>
-        <w:rPr>
-          <w:rFonts w:ascii="Arial" w:hAnsi="Arial" w:cs="Arial"/>
-          <w:color w:val="000000"/>
-        </w:rPr>
-        <w:t xml:space="preserve">. This library also uses the help of Google’s Speech Recognition algorithm. </w:t>
+        <w:t xml:space="preserve">From the problem discussion, we would like to make a Python application, based on speech recognition that can help the user to do their tasks on a Windows computer by adding quick voice convenience-oriented command controls while the program is running. We chose to use an existing speech recognition library in python called SpeechRecognition. This library also uses the help of Google’s Speech Recognition algorithm. </w:t>
       </w:r>
     </w:p>
     <w:p>
@@ -5358,7 +5333,6 @@
           <w:color w:val="000000"/>
         </w:rPr>
       </w:pPr>
-      <w:proofErr w:type="spellStart"/>
       <w:r>
         <w:rPr>
           <w:rFonts w:ascii="Courier New" w:hAnsi="Courier New" w:cs="Courier New"/>
@@ -5368,7 +5342,6 @@
         </w:rPr>
         <w:t>os</w:t>
       </w:r>
-      <w:proofErr w:type="spellEnd"/>
       <w:r>
         <w:rPr>
           <w:rFonts w:ascii="Arial" w:hAnsi="Arial" w:cs="Arial"/>
@@ -5426,23 +5399,7 @@
           <w:rFonts w:ascii="Arial" w:hAnsi="Arial" w:cs="Arial"/>
           <w:color w:val="000000"/>
         </w:rPr>
-        <w:t xml:space="preserve">This module provides regular expression matching operations </w:t>
-      </w:r>
-      <w:proofErr w:type="gramStart"/>
-      <w:r>
-        <w:rPr>
-          <w:rFonts w:ascii="Arial" w:hAnsi="Arial" w:cs="Arial"/>
-          <w:color w:val="000000"/>
-        </w:rPr>
-        <w:t>similar to</w:t>
-      </w:r>
-      <w:proofErr w:type="gramEnd"/>
-      <w:r>
-        <w:rPr>
-          <w:rFonts w:ascii="Arial" w:hAnsi="Arial" w:cs="Arial"/>
-          <w:color w:val="000000"/>
-        </w:rPr>
-        <w:t xml:space="preserve"> those found in Perl.</w:t>
+        <w:t>This module provides regular expression matching operations similar to those found in Perl.</w:t>
       </w:r>
     </w:p>
     <w:p>
@@ -5548,7 +5505,6 @@
           <w:color w:val="000000"/>
         </w:rPr>
       </w:pPr>
-      <w:proofErr w:type="spellStart"/>
       <w:r>
         <w:rPr>
           <w:rFonts w:ascii="Courier New" w:hAnsi="Courier New" w:cs="Courier New"/>
@@ -5558,7 +5514,6 @@
         </w:rPr>
         <w:t>speech_recognition</w:t>
       </w:r>
-      <w:proofErr w:type="spellEnd"/>
       <w:r>
         <w:rPr>
           <w:rFonts w:ascii="Arial" w:hAnsi="Arial" w:cs="Arial"/>
@@ -5593,8 +5548,6 @@
           <w:color w:val="000000"/>
         </w:rPr>
       </w:pPr>
-      <w:proofErr w:type="spellStart"/>
-      <w:proofErr w:type="gramStart"/>
       <w:r>
         <w:rPr>
           <w:rFonts w:ascii="Courier New" w:hAnsi="Courier New" w:cs="Courier New"/>
@@ -5602,6 +5555,7 @@
           <w:bCs/>
           <w:color w:val="000000"/>
         </w:rPr>
+        <w:lastRenderedPageBreak/>
         <w:t>googleapiclient</w:t>
       </w:r>
       <w:r>
@@ -5622,8 +5576,6 @@
         </w:rPr>
         <w:t>discovery</w:t>
       </w:r>
-      <w:proofErr w:type="spellEnd"/>
-      <w:proofErr w:type="gramEnd"/>
       <w:r>
         <w:rPr>
           <w:rFonts w:ascii="Arial" w:hAnsi="Arial" w:cs="Arial"/>
@@ -5701,7 +5653,6 @@
           <w:color w:val="000000"/>
         </w:rPr>
       </w:pPr>
-      <w:proofErr w:type="spellStart"/>
       <w:r>
         <w:rPr>
           <w:rFonts w:ascii="Courier New" w:hAnsi="Courier New" w:cs="Courier New"/>
@@ -5711,7 +5662,6 @@
         </w:rPr>
         <w:t>ctypes</w:t>
       </w:r>
-      <w:proofErr w:type="spellEnd"/>
       <w:r>
         <w:rPr>
           <w:rFonts w:ascii="Arial" w:hAnsi="Arial" w:cs="Arial"/>
@@ -5726,23 +5676,7 @@
           <w:rFonts w:ascii="Arial" w:hAnsi="Arial" w:cs="Arial"/>
           <w:color w:val="000000"/>
         </w:rPr>
-        <w:t xml:space="preserve">A foreign function library for python. It provides C compatible data </w:t>
-      </w:r>
-      <w:proofErr w:type="gramStart"/>
-      <w:r>
-        <w:rPr>
-          <w:rFonts w:ascii="Arial" w:hAnsi="Arial" w:cs="Arial"/>
-          <w:color w:val="000000"/>
-        </w:rPr>
-        <w:t>types, and</w:t>
-      </w:r>
-      <w:proofErr w:type="gramEnd"/>
-      <w:r>
-        <w:rPr>
-          <w:rFonts w:ascii="Arial" w:hAnsi="Arial" w:cs="Arial"/>
-          <w:color w:val="000000"/>
-        </w:rPr>
-        <w:t xml:space="preserve"> allows calling functions in DLLs or shared libraries.</w:t>
+        <w:t>A foreign function library for python. It provides C compatible data types, and allows calling functions in DLLs or shared libraries.</w:t>
       </w:r>
     </w:p>
     <w:p>
@@ -5789,7 +5723,6 @@
         <w:t xml:space="preserve"> </w:t>
       </w:r>
       <w:hyperlink r:id="rId21" w:history="1">
-        <w:proofErr w:type="spellStart"/>
         <w:r>
           <w:rPr>
             <w:rStyle w:val="Hyperlink"/>
@@ -5797,17 +5730,7 @@
             <w:color w:val="000000"/>
             <w:shd w:val="clear" w:color="auto" w:fill="FFFFFF"/>
           </w:rPr>
-          <w:t>PyQt</w:t>
-        </w:r>
-        <w:proofErr w:type="spellEnd"/>
-        <w:r>
-          <w:rPr>
-            <w:rStyle w:val="Hyperlink"/>
-            <w:rFonts w:ascii="Arial" w:hAnsi="Arial" w:cs="Arial"/>
-            <w:color w:val="000000"/>
-            <w:shd w:val="clear" w:color="auto" w:fill="FFFFFF"/>
-          </w:rPr>
-          <w:t xml:space="preserve"> </w:t>
+          <w:t xml:space="preserve">PyQt </w:t>
         </w:r>
       </w:hyperlink>
       <w:r>
@@ -5898,7 +5821,6 @@
           <w:color w:val="000000"/>
         </w:rPr>
       </w:pPr>
-      <w:proofErr w:type="spellStart"/>
       <w:r>
         <w:rPr>
           <w:rFonts w:ascii="Courier New" w:hAnsi="Courier New" w:cs="Courier New"/>
@@ -5908,7 +5830,6 @@
         </w:rPr>
         <w:t>QThread</w:t>
       </w:r>
-      <w:proofErr w:type="spellEnd"/>
       <w:r>
         <w:rPr>
           <w:rFonts w:ascii="Arial" w:hAnsi="Arial" w:cs="Arial"/>
@@ -5923,23 +5844,7 @@
           <w:rFonts w:ascii="Arial" w:hAnsi="Arial" w:cs="Arial"/>
           <w:color w:val="000000"/>
         </w:rPr>
-        <w:t xml:space="preserve">A part of </w:t>
-      </w:r>
-      <w:proofErr w:type="spellStart"/>
-      <w:r>
-        <w:rPr>
-          <w:rFonts w:ascii="Arial" w:hAnsi="Arial" w:cs="Arial"/>
-          <w:color w:val="000000"/>
-        </w:rPr>
-        <w:t>PyQt</w:t>
-      </w:r>
-      <w:proofErr w:type="spellEnd"/>
-      <w:r>
-        <w:rPr>
-          <w:rFonts w:ascii="Arial" w:hAnsi="Arial" w:cs="Arial"/>
-          <w:color w:val="000000"/>
-        </w:rPr>
-        <w:t>. Threading for PyQt5.</w:t>
+        <w:t>A part of PyQt. Threading for PyQt5.</w:t>
       </w:r>
     </w:p>
     <w:p>
@@ -6029,6 +5934,7 @@
           <w:color w:val="000000"/>
           <w:bdr w:val="none" w:sz="0" w:space="0" w:color="auto" w:frame="1"/>
         </w:rPr>
+        <w:lastRenderedPageBreak/>
         <w:drawing>
           <wp:inline distT="0" distB="0" distL="0" distR="0" wp14:anchorId="5EFD9C8B" wp14:editId="426B73D0">
             <wp:extent cx="5734050" cy="1476375"/>
@@ -6091,71 +5997,7 @@
           <w:rFonts w:ascii="Arial" w:hAnsi="Arial" w:cs="Arial"/>
           <w:color w:val="000000"/>
         </w:rPr>
-        <w:t xml:space="preserve">These </w:t>
-      </w:r>
-      <w:proofErr w:type="spellStart"/>
-      <w:r>
-        <w:rPr>
-          <w:rFonts w:ascii="Arial" w:hAnsi="Arial" w:cs="Arial"/>
-          <w:color w:val="000000"/>
-        </w:rPr>
-        <w:t>MainKeys</w:t>
-      </w:r>
-      <w:proofErr w:type="spellEnd"/>
-      <w:r>
-        <w:rPr>
-          <w:rFonts w:ascii="Arial" w:hAnsi="Arial" w:cs="Arial"/>
-          <w:color w:val="000000"/>
-        </w:rPr>
-        <w:t xml:space="preserve"> allow us to guess which object we would need to operate on. For example, the word “open” would prompt the program to start looking for application names next. Another important thing in determining the next set of object keywords is in the priority of the </w:t>
-      </w:r>
-      <w:proofErr w:type="spellStart"/>
-      <w:r>
-        <w:rPr>
-          <w:rFonts w:ascii="Arial" w:hAnsi="Arial" w:cs="Arial"/>
-          <w:color w:val="000000"/>
-        </w:rPr>
-        <w:t>MainKeys</w:t>
-      </w:r>
-      <w:proofErr w:type="spellEnd"/>
-      <w:r>
-        <w:rPr>
-          <w:rFonts w:ascii="Arial" w:hAnsi="Arial" w:cs="Arial"/>
-          <w:color w:val="000000"/>
-        </w:rPr>
-        <w:t xml:space="preserve"> checking. For example, keywords “search” and “play” have the same </w:t>
-      </w:r>
-      <w:proofErr w:type="gramStart"/>
-      <w:r>
-        <w:rPr>
-          <w:rFonts w:ascii="Arial" w:hAnsi="Arial" w:cs="Arial"/>
-          <w:color w:val="000000"/>
-        </w:rPr>
-        <w:t>highest-priority</w:t>
-      </w:r>
-      <w:proofErr w:type="gramEnd"/>
-      <w:r>
-        <w:rPr>
-          <w:rFonts w:ascii="Arial" w:hAnsi="Arial" w:cs="Arial"/>
-          <w:color w:val="000000"/>
-        </w:rPr>
-        <w:t xml:space="preserve"> to be checked. This is because we want the program to be able to search, or play songs of different titles, with as many words as possible. We don’t want to </w:t>
-      </w:r>
-      <w:proofErr w:type="gramStart"/>
-      <w:r>
-        <w:rPr>
-          <w:rFonts w:ascii="Arial" w:hAnsi="Arial" w:cs="Arial"/>
-          <w:color w:val="000000"/>
-        </w:rPr>
-        <w:t>say</w:t>
-      </w:r>
-      <w:proofErr w:type="gramEnd"/>
-      <w:r>
-        <w:rPr>
-          <w:rFonts w:ascii="Arial" w:hAnsi="Arial" w:cs="Arial"/>
-          <w:color w:val="000000"/>
-        </w:rPr>
-        <w:t xml:space="preserve"> “search how to open explorer on google” and end up opening windows file explorer instead of searching “how to open explorer” on google.</w:t>
+        <w:t>These MainKeys allow us to guess which object we would need to operate on. For example, the word “open” would prompt the program to start looking for application names next. Another important thing in determining the next set of object keywords is in the priority of the MainKeys checking. For example, keywords “search” and “play” have the same highest-priority to be checked. This is because we want the program to be able to search, or play songs of different titles, with as many words as possible. We don’t want to say “search how to open explorer on google” and end up opening windows file explorer instead of searching “how to open explorer” on google.</w:t>
       </w:r>
     </w:p>
     <w:p>
@@ -6165,37 +6007,12 @@
         <w:ind w:firstLine="720"/>
         <w:jc w:val="both"/>
       </w:pPr>
-      <w:proofErr w:type="spellStart"/>
-      <w:r>
-        <w:rPr>
-          <w:rFonts w:ascii="Arial" w:hAnsi="Arial" w:cs="Arial"/>
-          <w:color w:val="000000"/>
-        </w:rPr>
-        <w:t>MainKeys</w:t>
-      </w:r>
-      <w:proofErr w:type="spellEnd"/>
-      <w:r>
-        <w:rPr>
-          <w:rFonts w:ascii="Arial" w:hAnsi="Arial" w:cs="Arial"/>
-          <w:color w:val="000000"/>
-        </w:rPr>
-        <w:t xml:space="preserve"> are placed in a </w:t>
-      </w:r>
-      <w:proofErr w:type="gramStart"/>
-      <w:r>
-        <w:rPr>
-          <w:rFonts w:ascii="Arial" w:hAnsi="Arial" w:cs="Arial"/>
-          <w:color w:val="000000"/>
-        </w:rPr>
-        <w:t>two dimensional</w:t>
-      </w:r>
-      <w:proofErr w:type="gramEnd"/>
-      <w:r>
-        <w:rPr>
-          <w:rFonts w:ascii="Arial" w:hAnsi="Arial" w:cs="Arial"/>
-          <w:color w:val="000000"/>
-        </w:rPr>
-        <w:t xml:space="preserve"> array to allow for modularity and addition of new words in the future without messing with the code too much. The next step is to look at which objects can be operated on by the previous keyword. These objects are placed in the following lists:</w:t>
+      <w:r>
+        <w:rPr>
+          <w:rFonts w:ascii="Arial" w:hAnsi="Arial" w:cs="Arial"/>
+          <w:color w:val="000000"/>
+        </w:rPr>
+        <w:t>MainKeys are placed in a two dimensional array to allow for modularity and addition of new words in the future without messing with the code too much. The next step is to look at which objects can be operated on by the previous keyword. These objects are placed in the following lists:</w:t>
       </w:r>
     </w:p>
     <w:p>
@@ -6273,23 +6090,7 @@
           <w:rFonts w:ascii="Arial" w:hAnsi="Arial" w:cs="Arial"/>
           <w:color w:val="000000"/>
         </w:rPr>
-        <w:t xml:space="preserve">These lists allow us to add error adjustments to the list of accepted words. For example, a </w:t>
-      </w:r>
-      <w:proofErr w:type="spellStart"/>
-      <w:r>
-        <w:rPr>
-          <w:rFonts w:ascii="Arial" w:hAnsi="Arial" w:cs="Arial"/>
-          <w:color w:val="000000"/>
-        </w:rPr>
-        <w:t>usermay</w:t>
-      </w:r>
-      <w:proofErr w:type="spellEnd"/>
-      <w:r>
-        <w:rPr>
-          <w:rFonts w:ascii="Arial" w:hAnsi="Arial" w:cs="Arial"/>
-          <w:color w:val="000000"/>
-        </w:rPr>
-        <w:t xml:space="preserve"> say “open explore” instead of the correct command of “open explorer.” This would still prompt the correct command because we added the possibility of the user saying different “variants” of the words.</w:t>
+        <w:t>These lists allow us to add error adjustments to the list of accepted words. For example, a usermay say “open explore” instead of the correct command of “open explorer.” This would still prompt the correct command because we added the possibility of the user saying different “variants” of the words.</w:t>
       </w:r>
     </w:p>
     <w:p>
@@ -6304,6 +6105,7 @@
           <w:rFonts w:ascii="Arial" w:hAnsi="Arial" w:cs="Arial"/>
           <w:color w:val="000000"/>
         </w:rPr>
+        <w:lastRenderedPageBreak/>
         <w:t>If we refer to how Context Free Grammar is related to how our parsing works, it can be said that our parsing can be defined in the following way:</w:t>
       </w:r>
     </w:p>
@@ -6400,23 +6202,7 @@
           <w:rFonts w:ascii="Arial" w:hAnsi="Arial" w:cs="Arial"/>
           <w:color w:val="000000"/>
         </w:rPr>
-        <w:t xml:space="preserve">V = Words in the </w:t>
-      </w:r>
-      <w:proofErr w:type="spellStart"/>
-      <w:r>
-        <w:rPr>
-          <w:rFonts w:ascii="Arial" w:hAnsi="Arial" w:cs="Arial"/>
-          <w:color w:val="000000"/>
-        </w:rPr>
-        <w:t>MainKeys</w:t>
-      </w:r>
-      <w:proofErr w:type="spellEnd"/>
-      <w:r>
-        <w:rPr>
-          <w:rFonts w:ascii="Arial" w:hAnsi="Arial" w:cs="Arial"/>
-          <w:color w:val="000000"/>
-        </w:rPr>
-        <w:t xml:space="preserve"> and some of the lists from the lists of objects</w:t>
+        <w:t>V = Words in the MainKeys and some of the lists from the lists of objects</w:t>
       </w:r>
     </w:p>
     <w:p>
@@ -6471,60 +6257,33 @@
         </w:rPr>
         <w:t xml:space="preserve">R = The relations can be found deep in the functions such as </w:t>
       </w:r>
-      <w:proofErr w:type="spellStart"/>
       <w:r>
         <w:rPr>
           <w:rFonts w:ascii="Courier New" w:hAnsi="Courier New" w:cs="Courier New"/>
           <w:color w:val="000000"/>
         </w:rPr>
-        <w:t>parse_text</w:t>
-      </w:r>
-      <w:proofErr w:type="spellEnd"/>
+        <w:t xml:space="preserve">parse_text </w:t>
+      </w:r>
+      <w:r>
+        <w:rPr>
+          <w:rFonts w:ascii="Arial" w:hAnsi="Arial" w:cs="Arial"/>
+          <w:color w:val="000000"/>
+        </w:rPr>
+        <w:t xml:space="preserve">and </w:t>
+      </w:r>
       <w:r>
         <w:rPr>
           <w:rFonts w:ascii="Courier New" w:hAnsi="Courier New" w:cs="Courier New"/>
           <w:color w:val="000000"/>
         </w:rPr>
-        <w:t xml:space="preserve"> </w:t>
-      </w:r>
-      <w:r>
-        <w:rPr>
-          <w:rFonts w:ascii="Arial" w:hAnsi="Arial" w:cs="Arial"/>
-          <w:color w:val="000000"/>
-        </w:rPr>
-        <w:t xml:space="preserve">and </w:t>
-      </w:r>
-      <w:proofErr w:type="spellStart"/>
-      <w:r>
-        <w:rPr>
-          <w:rFonts w:ascii="Courier New" w:hAnsi="Courier New" w:cs="Courier New"/>
-          <w:color w:val="000000"/>
-        </w:rPr>
         <w:t>open_stuff</w:t>
       </w:r>
-      <w:proofErr w:type="spellEnd"/>
-      <w:r>
-        <w:rPr>
-          <w:rFonts w:ascii="Arial" w:hAnsi="Arial" w:cs="Arial"/>
-          <w:color w:val="000000"/>
-        </w:rPr>
-        <w:t xml:space="preserve">. These functions act as checkers to see whether the </w:t>
-      </w:r>
-      <w:proofErr w:type="spellStart"/>
-      <w:r>
-        <w:rPr>
-          <w:rFonts w:ascii="Arial" w:hAnsi="Arial" w:cs="Arial"/>
-          <w:color w:val="000000"/>
-        </w:rPr>
-        <w:t>MainKeys</w:t>
-      </w:r>
-      <w:proofErr w:type="spellEnd"/>
-      <w:r>
-        <w:rPr>
-          <w:rFonts w:ascii="Arial" w:hAnsi="Arial" w:cs="Arial"/>
-          <w:color w:val="000000"/>
-        </w:rPr>
-        <w:t xml:space="preserve"> are paired with the correct object words or to process the input from the user accordingly so that different patterns of speech can still work.</w:t>
+      <w:r>
+        <w:rPr>
+          <w:rFonts w:ascii="Arial" w:hAnsi="Arial" w:cs="Arial"/>
+          <w:color w:val="000000"/>
+        </w:rPr>
+        <w:t>. These functions act as checkers to see whether the MainKeys are paired with the correct object words or to process the input from the user accordingly so that different patterns of speech can still work.</w:t>
       </w:r>
     </w:p>
     <w:p>
@@ -6547,17 +6306,8 @@
           <w:rFonts w:ascii="Arial" w:hAnsi="Arial" w:cs="Arial"/>
           <w:color w:val="000000"/>
         </w:rPr>
-        <w:t xml:space="preserve">S = The start symbol can be found in </w:t>
-      </w:r>
-      <w:proofErr w:type="spellStart"/>
-      <w:r>
-        <w:rPr>
-          <w:rFonts w:ascii="Arial" w:hAnsi="Arial" w:cs="Arial"/>
-          <w:color w:val="000000"/>
-        </w:rPr>
-        <w:t>MainKeys</w:t>
-      </w:r>
-      <w:proofErr w:type="spellEnd"/>
+        <w:t>S = The start symbol can be found in MainKeys</w:t>
+      </w:r>
       <w:r>
         <w:rPr>
           <w:rFonts w:ascii="Arial" w:hAnsi="Arial" w:cs="Arial"/>
@@ -6583,31 +6333,7 @@
           <w:sz w:val="32"/>
           <w:szCs w:val="36"/>
         </w:rPr>
-        <w:t>4.</w:t>
-      </w:r>
-      <w:r>
-        <w:rPr>
-          <w:rFonts w:ascii="Arial" w:hAnsi="Arial" w:cs="Arial"/>
-          <w:sz w:val="32"/>
-          <w:szCs w:val="36"/>
-        </w:rPr>
-        <w:t>3</w:t>
-      </w:r>
-      <w:r>
-        <w:rPr>
-          <w:rFonts w:ascii="Arial" w:hAnsi="Arial" w:cs="Arial"/>
-          <w:sz w:val="32"/>
-          <w:szCs w:val="36"/>
-        </w:rPr>
-        <w:t xml:space="preserve">. </w:t>
-      </w:r>
-      <w:r>
-        <w:rPr>
-          <w:rFonts w:ascii="Arial" w:hAnsi="Arial" w:cs="Arial"/>
-          <w:sz w:val="32"/>
-          <w:szCs w:val="36"/>
-        </w:rPr>
-        <w:t>Step-by-Step Example</w:t>
+        <w:t>4.3. Step-by-Step Example</w:t>
       </w:r>
     </w:p>
     <w:p>
@@ -6626,33 +6352,11 @@
       <w:r>
         <w:t xml:space="preserve">First, the </w:t>
       </w:r>
-      <w:proofErr w:type="spellStart"/>
       <w:r>
         <w:rPr>
           <w:rFonts w:ascii="Courier New" w:hAnsi="Courier New" w:cs="Courier New"/>
         </w:rPr>
-        <w:t>split_</w:t>
-      </w:r>
-      <w:proofErr w:type="gramStart"/>
-      <w:r>
-        <w:rPr>
-          <w:rFonts w:ascii="Courier New" w:hAnsi="Courier New" w:cs="Courier New"/>
-        </w:rPr>
-        <w:t>command</w:t>
-      </w:r>
-      <w:proofErr w:type="spellEnd"/>
-      <w:r>
-        <w:rPr>
-          <w:rFonts w:ascii="Courier New" w:hAnsi="Courier New" w:cs="Courier New"/>
-        </w:rPr>
-        <w:t>(</w:t>
-      </w:r>
-      <w:proofErr w:type="gramEnd"/>
-      <w:r>
-        <w:rPr>
-          <w:rFonts w:ascii="Courier New" w:hAnsi="Courier New" w:cs="Courier New"/>
-        </w:rPr>
-        <w:t>)</w:t>
+        <w:t>split_command()</w:t>
       </w:r>
       <w:r>
         <w:t xml:space="preserve"> separates the sentence into three parts:</w:t>
@@ -6696,6 +6400,51 @@
     </w:p>
     <w:p>
       <w:pPr>
+        <w:ind w:left="1080"/>
+      </w:pPr>
+      <w:r>
+        <w:rPr>
+          <w:noProof/>
+        </w:rPr>
+        <w:drawing>
+          <wp:inline distT="0" distB="0" distL="0" distR="0" wp14:anchorId="577EFD0D" wp14:editId="6EE46119">
+            <wp:extent cx="3181350" cy="2362200"/>
+            <wp:effectExtent l="0" t="0" r="0" b="0"/>
+            <wp:docPr id="6" name="Picture 6"/>
+            <wp:cNvGraphicFramePr>
+              <a:graphicFrameLocks xmlns:a="http://schemas.openxmlformats.org/drawingml/2006/main" noChangeAspect="1"/>
+            </wp:cNvGraphicFramePr>
+            <a:graphic xmlns:a="http://schemas.openxmlformats.org/drawingml/2006/main">
+              <a:graphicData uri="http://schemas.openxmlformats.org/drawingml/2006/picture">
+                <pic:pic xmlns:pic="http://schemas.openxmlformats.org/drawingml/2006/picture">
+                  <pic:nvPicPr>
+                    <pic:cNvPr id="1" name=""/>
+                    <pic:cNvPicPr/>
+                  </pic:nvPicPr>
+                  <pic:blipFill>
+                    <a:blip r:embed="rId26"/>
+                    <a:stretch>
+                      <a:fillRect/>
+                    </a:stretch>
+                  </pic:blipFill>
+                  <pic:spPr>
+                    <a:xfrm>
+                      <a:off x="0" y="0"/>
+                      <a:ext cx="3181350" cy="2362200"/>
+                    </a:xfrm>
+                    <a:prstGeom prst="rect">
+                      <a:avLst/>
+                    </a:prstGeom>
+                  </pic:spPr>
+                </pic:pic>
+              </a:graphicData>
+            </a:graphic>
+          </wp:inline>
+        </w:drawing>
+      </w:r>
+    </w:p>
+    <w:p>
+      <w:pPr>
         <w:pStyle w:val="ListParagraph"/>
         <w:numPr>
           <w:ilvl w:val="0"/>
@@ -6705,57 +6454,97 @@
       <w:r>
         <w:t xml:space="preserve">Following sub-sentence a, the </w:t>
       </w:r>
-      <w:proofErr w:type="spellStart"/>
       <w:r>
         <w:rPr>
           <w:rFonts w:ascii="Courier New" w:hAnsi="Courier New" w:cs="Courier New"/>
         </w:rPr>
-        <w:t>parse_</w:t>
-      </w:r>
-      <w:proofErr w:type="gramStart"/>
+        <w:t xml:space="preserve">parse_text() </w:t>
+      </w:r>
+      <w:r>
+        <w:t xml:space="preserve">function detects the word “open” as a main key and invokes </w:t>
+      </w:r>
       <w:r>
         <w:rPr>
           <w:rFonts w:ascii="Courier New" w:hAnsi="Courier New" w:cs="Courier New"/>
         </w:rPr>
-        <w:t>text</w:t>
-      </w:r>
-      <w:proofErr w:type="spellEnd"/>
+        <w:t>open_stuff()</w:t>
+      </w:r>
       <w:r>
         <w:rPr>
           <w:rFonts w:ascii="Courier New" w:hAnsi="Courier New" w:cs="Courier New"/>
         </w:rPr>
-        <w:t>(</w:t>
-      </w:r>
-      <w:proofErr w:type="gramEnd"/>
-      <w:r>
-        <w:rPr>
-          <w:rFonts w:ascii="Courier New" w:hAnsi="Courier New" w:cs="Courier New"/>
-        </w:rPr>
-        <w:t xml:space="preserve">) </w:t>
-      </w:r>
-      <w:r>
-        <w:t xml:space="preserve">function detects the word “open” as a main key and invokes </w:t>
-      </w:r>
-      <w:proofErr w:type="spellStart"/>
-      <w:r>
-        <w:rPr>
-          <w:rFonts w:ascii="Courier New" w:hAnsi="Courier New" w:cs="Courier New"/>
-        </w:rPr>
-        <w:t>open_stuff</w:t>
-      </w:r>
-      <w:proofErr w:type="spellEnd"/>
-      <w:r>
-        <w:rPr>
-          <w:rFonts w:ascii="Courier New" w:hAnsi="Courier New" w:cs="Courier New"/>
-        </w:rPr>
-        <w:t>()</w:t>
-      </w:r>
-      <w:r>
-        <w:rPr>
-          <w:rFonts w:ascii="Courier New" w:hAnsi="Courier New" w:cs="Courier New"/>
-        </w:rPr>
         <w:t>.</w:t>
       </w:r>
+    </w:p>
+    <w:p/>
+    <w:p/>
+    <w:p>
+      <w:r>
+        <w:rPr>
+          <w:noProof/>
+        </w:rPr>
+        <w:lastRenderedPageBreak/>
+        <w:drawing>
+          <wp:anchor distT="0" distB="0" distL="114300" distR="114300" simplePos="0" relativeHeight="251659264" behindDoc="0" locked="0" layoutInCell="1" allowOverlap="1" wp14:anchorId="5E325F0D" wp14:editId="79493B92">
+            <wp:simplePos x="0" y="0"/>
+            <wp:positionH relativeFrom="margin">
+              <wp:align>center</wp:align>
+            </wp:positionH>
+            <wp:positionV relativeFrom="paragraph">
+              <wp:posOffset>0</wp:posOffset>
+            </wp:positionV>
+            <wp:extent cx="4705350" cy="3733171"/>
+            <wp:effectExtent l="0" t="0" r="0" b="635"/>
+            <wp:wrapSquare wrapText="bothSides"/>
+            <wp:docPr id="7" name="Picture 7"/>
+            <wp:cNvGraphicFramePr>
+              <a:graphicFrameLocks xmlns:a="http://schemas.openxmlformats.org/drawingml/2006/main" noChangeAspect="1"/>
+            </wp:cNvGraphicFramePr>
+            <a:graphic xmlns:a="http://schemas.openxmlformats.org/drawingml/2006/main">
+              <a:graphicData uri="http://schemas.openxmlformats.org/drawingml/2006/picture">
+                <pic:pic xmlns:pic="http://schemas.openxmlformats.org/drawingml/2006/picture">
+                  <pic:nvPicPr>
+                    <pic:cNvPr id="1" name=""/>
+                    <pic:cNvPicPr/>
+                  </pic:nvPicPr>
+                  <pic:blipFill>
+                    <a:blip r:embed="rId27">
+                      <a:extLst>
+                        <a:ext uri="{28A0092B-C50C-407E-A947-70E740481C1C}">
+                          <a14:useLocalDpi xmlns:a14="http://schemas.microsoft.com/office/drawing/2010/main" val="0"/>
+                        </a:ext>
+                      </a:extLst>
+                    </a:blip>
+                    <a:stretch>
+                      <a:fillRect/>
+                    </a:stretch>
+                  </pic:blipFill>
+                  <pic:spPr>
+                    <a:xfrm>
+                      <a:off x="0" y="0"/>
+                      <a:ext cx="4705350" cy="3733171"/>
+                    </a:xfrm>
+                    <a:prstGeom prst="rect">
+                      <a:avLst/>
+                    </a:prstGeom>
+                  </pic:spPr>
+                </pic:pic>
+              </a:graphicData>
+            </a:graphic>
+            <wp14:sizeRelH relativeFrom="page">
+              <wp14:pctWidth>0</wp14:pctWidth>
+            </wp14:sizeRelH>
+            <wp14:sizeRelV relativeFrom="page">
+              <wp14:pctHeight>0</wp14:pctHeight>
+            </wp14:sizeRelV>
+          </wp:anchor>
+        </w:drawing>
+      </w:r>
+    </w:p>
+    <w:p>
+      <w:pPr>
+        <w:pStyle w:val="ListParagraph"/>
+      </w:pPr>
     </w:p>
     <w:p>
       <w:pPr>
@@ -6766,46 +6555,61 @@
         </w:numPr>
       </w:pPr>
       <w:r>
-        <w:t>Sentence a then gets scanned for object words and the word “</w:t>
-      </w:r>
-      <w:proofErr w:type="spellStart"/>
-      <w:r>
-        <w:t>spotify</w:t>
-      </w:r>
-      <w:proofErr w:type="spellEnd"/>
-      <w:r>
-        <w:t xml:space="preserve">” is found. Thus, the </w:t>
-      </w:r>
-      <w:proofErr w:type="spellStart"/>
+        <w:t xml:space="preserve">Sentence a then gets scanned for object words and the word “spotify” is found. Thus, the </w:t>
+      </w:r>
       <w:r>
         <w:rPr>
           <w:rFonts w:ascii="Courier New" w:hAnsi="Courier New" w:cs="Courier New"/>
         </w:rPr>
-        <w:t>open_</w:t>
-      </w:r>
-      <w:proofErr w:type="gramStart"/>
-      <w:r>
-        <w:rPr>
-          <w:rFonts w:ascii="Courier New" w:hAnsi="Courier New" w:cs="Courier New"/>
-        </w:rPr>
-        <w:t>spotify</w:t>
-      </w:r>
-      <w:proofErr w:type="spellEnd"/>
-      <w:r>
-        <w:rPr>
-          <w:rFonts w:ascii="Courier New" w:hAnsi="Courier New" w:cs="Courier New"/>
-        </w:rPr>
-        <w:t>(</w:t>
-      </w:r>
-      <w:proofErr w:type="gramEnd"/>
-      <w:r>
-        <w:rPr>
-          <w:rFonts w:ascii="Courier New" w:hAnsi="Courier New" w:cs="Courier New"/>
-        </w:rPr>
-        <w:t xml:space="preserve">) </w:t>
+        <w:t xml:space="preserve">open_spotify() </w:t>
       </w:r>
       <w:r>
         <w:t>command is called to open the application.</w:t>
+      </w:r>
+    </w:p>
+    <w:p>
+      <w:pPr>
+        <w:pStyle w:val="ListParagraph"/>
+      </w:pPr>
+      <w:r>
+        <w:rPr>
+          <w:noProof/>
+        </w:rPr>
+        <w:drawing>
+          <wp:inline distT="0" distB="0" distL="0" distR="0" wp14:anchorId="3B5FDD33" wp14:editId="7CF091A0">
+            <wp:extent cx="5943600" cy="674370"/>
+            <wp:effectExtent l="0" t="0" r="0" b="0"/>
+            <wp:docPr id="8" name="Picture 8"/>
+            <wp:cNvGraphicFramePr>
+              <a:graphicFrameLocks xmlns:a="http://schemas.openxmlformats.org/drawingml/2006/main" noChangeAspect="1"/>
+            </wp:cNvGraphicFramePr>
+            <a:graphic xmlns:a="http://schemas.openxmlformats.org/drawingml/2006/main">
+              <a:graphicData uri="http://schemas.openxmlformats.org/drawingml/2006/picture">
+                <pic:pic xmlns:pic="http://schemas.openxmlformats.org/drawingml/2006/picture">
+                  <pic:nvPicPr>
+                    <pic:cNvPr id="1" name=""/>
+                    <pic:cNvPicPr/>
+                  </pic:nvPicPr>
+                  <pic:blipFill>
+                    <a:blip r:embed="rId28"/>
+                    <a:stretch>
+                      <a:fillRect/>
+                    </a:stretch>
+                  </pic:blipFill>
+                  <pic:spPr>
+                    <a:xfrm>
+                      <a:off x="0" y="0"/>
+                      <a:ext cx="5943600" cy="674370"/>
+                    </a:xfrm>
+                    <a:prstGeom prst="rect">
+                      <a:avLst/>
+                    </a:prstGeom>
+                  </pic:spPr>
+                </pic:pic>
+              </a:graphicData>
+            </a:graphic>
+          </wp:inline>
+        </w:drawing>
       </w:r>
     </w:p>
     <w:p>
@@ -6834,83 +6638,23 @@
       <w:r>
         <w:t xml:space="preserve">gets scanned by </w:t>
       </w:r>
-      <w:proofErr w:type="spellStart"/>
       <w:r>
         <w:rPr>
           <w:rFonts w:ascii="Courier New" w:hAnsi="Courier New" w:cs="Courier New"/>
         </w:rPr>
-        <w:t>parse_</w:t>
-      </w:r>
-      <w:proofErr w:type="gramStart"/>
+        <w:t>parse_text()</w:t>
+      </w:r>
+      <w:r>
+        <w:t xml:space="preserve"> and the word “play” is found. Since the word “play” has the same priority as “search,” additional processes are conducted in order for the program to execute the intended command. </w:t>
+      </w:r>
       <w:r>
         <w:rPr>
           <w:rFonts w:ascii="Courier New" w:hAnsi="Courier New" w:cs="Courier New"/>
         </w:rPr>
-        <w:t>text</w:t>
-      </w:r>
-      <w:proofErr w:type="spellEnd"/>
-      <w:r>
-        <w:rPr>
-          <w:rFonts w:ascii="Courier New" w:hAnsi="Courier New" w:cs="Courier New"/>
-        </w:rPr>
-        <w:t>(</w:t>
-      </w:r>
-      <w:proofErr w:type="gramEnd"/>
-      <w:r>
-        <w:rPr>
-          <w:rFonts w:ascii="Courier New" w:hAnsi="Courier New" w:cs="Courier New"/>
-        </w:rPr>
-        <w:t>)</w:t>
-      </w:r>
-      <w:r>
-        <w:t xml:space="preserve"> and the word “play” is found. Since the word “play” has the same priority as “search,” additional processes are conducted </w:t>
-      </w:r>
-      <w:proofErr w:type="gramStart"/>
-      <w:r>
-        <w:t>in order for</w:t>
-      </w:r>
-      <w:proofErr w:type="gramEnd"/>
-      <w:r>
-        <w:t xml:space="preserve"> the program to execute the intended command. </w:t>
-      </w:r>
-      <w:proofErr w:type="spellStart"/>
-      <w:r>
-        <w:rPr>
-          <w:rFonts w:ascii="Courier New" w:hAnsi="Courier New" w:cs="Courier New"/>
-        </w:rPr>
-        <w:t>parse_</w:t>
-      </w:r>
-      <w:proofErr w:type="gramStart"/>
-      <w:r>
-        <w:rPr>
-          <w:rFonts w:ascii="Courier New" w:hAnsi="Courier New" w:cs="Courier New"/>
-        </w:rPr>
-        <w:t>text</w:t>
-      </w:r>
-      <w:proofErr w:type="spellEnd"/>
-      <w:r>
-        <w:rPr>
-          <w:rFonts w:ascii="Courier New" w:hAnsi="Courier New" w:cs="Courier New"/>
-        </w:rPr>
-        <w:t>(</w:t>
-      </w:r>
-      <w:proofErr w:type="gramEnd"/>
-      <w:r>
-        <w:rPr>
-          <w:rFonts w:ascii="Courier New" w:hAnsi="Courier New" w:cs="Courier New"/>
-        </w:rPr>
-        <w:t>)</w:t>
-      </w:r>
-      <w:r>
-        <w:t xml:space="preserve"> looks whether “play” or “search” comes first, and since the latter comes first, it checks the next keyword which in this case is “</w:t>
-      </w:r>
-      <w:proofErr w:type="spellStart"/>
-      <w:r>
-        <w:t>spotify</w:t>
-      </w:r>
-      <w:proofErr w:type="spellEnd"/>
-      <w:r>
-        <w:t>.”</w:t>
+        <w:t>parse_text()</w:t>
+      </w:r>
+      <w:r>
+        <w:t xml:space="preserve"> looks whether “play” or “search” comes first, and since the latter comes first, it checks the next keyword which in this case is “spotify.”</w:t>
       </w:r>
     </w:p>
     <w:p>
@@ -6921,7 +6665,6 @@
           <w:numId w:val="13"/>
         </w:numPr>
       </w:pPr>
-      <w:proofErr w:type="spellStart"/>
       <w:r>
         <w:rPr>
           <w:rFonts w:ascii="Courier New" w:hAnsi="Courier New" w:cs="Courier New"/>
@@ -6932,52 +6675,11 @@
         <w:rPr>
           <w:rFonts w:ascii="Courier New" w:hAnsi="Courier New" w:cs="Courier New"/>
         </w:rPr>
-        <w:t>lay_</w:t>
-      </w:r>
-      <w:proofErr w:type="gramStart"/>
-      <w:r>
-        <w:rPr>
-          <w:rFonts w:ascii="Courier New" w:hAnsi="Courier New" w:cs="Courier New"/>
-        </w:rPr>
-        <w:t>spotify</w:t>
-      </w:r>
-      <w:proofErr w:type="spellEnd"/>
-      <w:r>
-        <w:rPr>
-          <w:rFonts w:ascii="Courier New" w:hAnsi="Courier New" w:cs="Courier New"/>
-        </w:rPr>
-        <w:t>(</w:t>
-      </w:r>
-      <w:proofErr w:type="gramEnd"/>
-      <w:r>
-        <w:rPr>
-          <w:rFonts w:ascii="Courier New" w:hAnsi="Courier New" w:cs="Courier New"/>
-        </w:rPr>
-        <w:t>)</w:t>
-      </w:r>
-      <w:r>
-        <w:t xml:space="preserve"> is invoked, and it intelligently finds the song search query and asks for the URI of the song through </w:t>
-      </w:r>
-      <w:proofErr w:type="spellStart"/>
-      <w:r>
-        <w:t>spotify</w:t>
-      </w:r>
-      <w:proofErr w:type="spellEnd"/>
-      <w:r>
-        <w:t xml:space="preserve"> API. It then sends a signal to play the song on a “computer” type device through the API.</w:t>
-      </w:r>
-    </w:p>
-    <w:p>
-      <w:pPr>
-        <w:pStyle w:val="NormalWeb"/>
-        <w:spacing w:before="0" w:beforeAutospacing="0" w:after="240" w:afterAutospacing="0" w:line="360" w:lineRule="auto"/>
-        <w:jc w:val="both"/>
-        <w:textAlignment w:val="baseline"/>
-        <w:rPr>
-          <w:rFonts w:ascii="Arial" w:hAnsi="Arial" w:cs="Arial"/>
-          <w:color w:val="000000"/>
-        </w:rPr>
-      </w:pPr>
+        <w:t>lay_spotify()</w:t>
+      </w:r>
+      <w:r>
+        <w:t xml:space="preserve"> is invoked, and it intelligently finds the song search query and asks for the URI of the song through spotify API. It then sends a signal to play the song on a “computer” type device through the API.</w:t>
+      </w:r>
     </w:p>
     <w:p>
       <w:pPr>
@@ -7039,6 +6741,7 @@
           <w:color w:val="000000"/>
           <w:bdr w:val="none" w:sz="0" w:space="0" w:color="auto" w:frame="1"/>
         </w:rPr>
+        <w:lastRenderedPageBreak/>
         <w:drawing>
           <wp:inline distT="0" distB="0" distL="0" distR="0" wp14:anchorId="155A9AD1" wp14:editId="4FF1EF29">
             <wp:extent cx="4514850" cy="2009775"/>
@@ -7057,7 +6760,7 @@
                     </pic:cNvPicPr>
                   </pic:nvPicPr>
                   <pic:blipFill>
-                    <a:blip r:embed="rId26">
+                    <a:blip r:embed="rId29">
                       <a:extLst>
                         <a:ext uri="{28A0092B-C50C-407E-A947-70E740481C1C}">
                           <a14:useLocalDpi xmlns:a14="http://schemas.microsoft.com/office/drawing/2010/main" val="0"/>
@@ -7155,39 +6858,7 @@
           <w:rFonts w:ascii="Arial" w:hAnsi="Arial" w:cs="Arial"/>
           <w:color w:val="000000"/>
         </w:rPr>
-        <w:t xml:space="preserve">If you want multiple commands for the program (e.g. Open </w:t>
-      </w:r>
-      <w:proofErr w:type="spellStart"/>
-      <w:r>
-        <w:rPr>
-          <w:rFonts w:ascii="Arial" w:hAnsi="Arial" w:cs="Arial"/>
-          <w:color w:val="000000"/>
-        </w:rPr>
-        <w:t>spotify</w:t>
-      </w:r>
-      <w:proofErr w:type="spellEnd"/>
-      <w:r>
-        <w:rPr>
-          <w:rFonts w:ascii="Arial" w:hAnsi="Arial" w:cs="Arial"/>
-          <w:color w:val="000000"/>
-        </w:rPr>
-        <w:t xml:space="preserve">, then play music then open </w:t>
-      </w:r>
-      <w:proofErr w:type="spellStart"/>
-      <w:r>
-        <w:rPr>
-          <w:rFonts w:ascii="Arial" w:hAnsi="Arial" w:cs="Arial"/>
-          <w:color w:val="000000"/>
-        </w:rPr>
-        <w:t>microsoft</w:t>
-      </w:r>
-      <w:proofErr w:type="spellEnd"/>
-      <w:r>
-        <w:rPr>
-          <w:rFonts w:ascii="Arial" w:hAnsi="Arial" w:cs="Arial"/>
-          <w:color w:val="000000"/>
-        </w:rPr>
-        <w:t xml:space="preserve"> word), you can speak or type “and”, “then”, or “and then” to enable multiple commands.</w:t>
+        <w:t>If you want multiple commands for the program (e.g. Open spotify, then play music then open microsoft word), you can speak or type “and”, “then”, or “and then” to enable multiple commands.</w:t>
       </w:r>
     </w:p>
     <w:p>
@@ -7244,7 +6915,7 @@
                     </pic:cNvPicPr>
                   </pic:nvPicPr>
                   <pic:blipFill>
-                    <a:blip r:embed="rId27">
+                    <a:blip r:embed="rId30">
                       <a:extLst>
                         <a:ext uri="{28A0092B-C50C-407E-A947-70E740481C1C}">
                           <a14:useLocalDpi xmlns:a14="http://schemas.microsoft.com/office/drawing/2010/main" val="0"/>
@@ -7345,25 +7016,16 @@
           <w:sz w:val="24"/>
           <w:szCs w:val="24"/>
         </w:rPr>
-        <w:t xml:space="preserve">From what we have implemented, we feel that we’ve achieved our goals. While we were satisfied with what we have come up with, we could still improve on some aspect of the program; for instance, we designed the program with modularity in mind but </w:t>
-      </w:r>
-      <w:proofErr w:type="spellStart"/>
+        <w:t xml:space="preserve">From what we have implemented, we feel that we’ve achieved our goals. While we were satisfied with what we have come up with, we could still improve on some </w:t>
+      </w:r>
       <w:r>
         <w:rPr>
           <w:rFonts w:ascii="Arial" w:hAnsi="Arial" w:cs="Arial"/>
           <w:sz w:val="24"/>
           <w:szCs w:val="24"/>
         </w:rPr>
-        <w:t>its</w:t>
-      </w:r>
-      <w:proofErr w:type="spellEnd"/>
-      <w:r>
-        <w:rPr>
-          <w:rFonts w:ascii="Arial" w:hAnsi="Arial" w:cs="Arial"/>
-          <w:sz w:val="24"/>
-          <w:szCs w:val="24"/>
-        </w:rPr>
-        <w:t xml:space="preserve"> still not completely modular.</w:t>
+        <w:lastRenderedPageBreak/>
+        <w:t>aspect of the program; for instance, we designed the program with modularity in mind but its still not completely modular.</w:t>
       </w:r>
     </w:p>
     <w:p>
@@ -7433,21 +7095,7 @@
         <w:rPr>
           <w:rFonts w:ascii="Arial" w:hAnsi="Arial" w:cs="Arial"/>
         </w:rPr>
-        <w:t xml:space="preserve">One of the bottlenecks that makes the user wait in our program is </w:t>
-      </w:r>
-      <w:proofErr w:type="spellStart"/>
-      <w:r>
-        <w:rPr>
-          <w:rFonts w:ascii="Arial" w:hAnsi="Arial" w:cs="Arial"/>
-        </w:rPr>
-        <w:t>google’s</w:t>
-      </w:r>
-      <w:proofErr w:type="spellEnd"/>
-      <w:r>
-        <w:rPr>
-          <w:rFonts w:ascii="Arial" w:hAnsi="Arial" w:cs="Arial"/>
-        </w:rPr>
-        <w:t xml:space="preserve"> speech recognition API. Theoretically, we can train a model of speech recognition and use another library in python to let us do the speech recognition offline.</w:t>
+        <w:t>One of the bottlenecks that makes the user wait in our program is google’s speech recognition API. Theoretically, we can train a model of speech recognition and use another library in python to let us do the speech recognition offline.</w:t>
       </w:r>
     </w:p>
     <w:p>
@@ -7547,7 +7195,7 @@
           <w:color w:val="000000"/>
         </w:rPr>
       </w:pPr>
-      <w:hyperlink r:id="rId28" w:history="1">
+      <w:hyperlink r:id="rId31" w:history="1">
         <w:r>
           <w:rPr>
             <w:rStyle w:val="Hyperlink"/>
@@ -7573,7 +7221,7 @@
           <w:color w:val="000000"/>
         </w:rPr>
       </w:pPr>
-      <w:hyperlink r:id="rId29" w:history="1">
+      <w:hyperlink r:id="rId32" w:history="1">
         <w:r>
           <w:rPr>
             <w:rStyle w:val="Hyperlink"/>
@@ -7599,7 +7247,7 @@
           <w:color w:val="000000"/>
         </w:rPr>
       </w:pPr>
-      <w:hyperlink r:id="rId30" w:history="1">
+      <w:hyperlink r:id="rId33" w:history="1">
         <w:r>
           <w:rPr>
             <w:rStyle w:val="Hyperlink"/>
@@ -7625,7 +7273,7 @@
           <w:color w:val="000000"/>
         </w:rPr>
       </w:pPr>
-      <w:hyperlink r:id="rId31" w:history="1">
+      <w:hyperlink r:id="rId34" w:history="1">
         <w:r>
           <w:rPr>
             <w:rStyle w:val="Hyperlink"/>
@@ -7651,7 +7299,7 @@
           <w:color w:val="000000"/>
         </w:rPr>
       </w:pPr>
-      <w:hyperlink r:id="rId32" w:history="1">
+      <w:hyperlink r:id="rId35" w:history="1">
         <w:r>
           <w:rPr>
             <w:rStyle w:val="Hyperlink"/>
@@ -7677,7 +7325,7 @@
           <w:color w:val="000000"/>
         </w:rPr>
       </w:pPr>
-      <w:hyperlink r:id="rId33" w:history="1">
+      <w:hyperlink r:id="rId36" w:history="1">
         <w:r>
           <w:rPr>
             <w:rStyle w:val="Hyperlink"/>
@@ -7701,7 +7349,6 @@
         <w:pStyle w:val="NormalWeb"/>
         <w:spacing w:before="240" w:beforeAutospacing="0" w:after="240" w:afterAutospacing="0"/>
       </w:pPr>
-      <w:proofErr w:type="spellStart"/>
       <w:r>
         <w:rPr>
           <w:rFonts w:ascii="Arial" w:hAnsi="Arial" w:cs="Arial"/>
@@ -7711,19 +7358,7 @@
           <w:sz w:val="26"/>
           <w:szCs w:val="26"/>
         </w:rPr>
-        <w:t>Github</w:t>
-      </w:r>
-      <w:proofErr w:type="spellEnd"/>
-      <w:r>
-        <w:rPr>
-          <w:rFonts w:ascii="Arial" w:hAnsi="Arial" w:cs="Arial"/>
-          <w:b/>
-          <w:bCs/>
-          <w:color w:val="000000"/>
-          <w:sz w:val="26"/>
-          <w:szCs w:val="26"/>
-        </w:rPr>
-        <w:t xml:space="preserve"> Link </w:t>
+        <w:t xml:space="preserve">Github Link </w:t>
       </w:r>
       <w:r>
         <w:rPr>
@@ -7736,7 +7371,7 @@
         </w:rPr>
         <w:t xml:space="preserve">: </w:t>
       </w:r>
-      <w:hyperlink r:id="rId34" w:history="1">
+      <w:hyperlink r:id="rId37" w:history="1">
         <w:r>
           <w:rPr>
             <w:rStyle w:val="Hyperlink"/>
@@ -7765,33 +7400,9 @@
           <w:sz w:val="26"/>
           <w:szCs w:val="26"/>
         </w:rPr>
-        <w:t xml:space="preserve">Link </w:t>
-      </w:r>
-      <w:proofErr w:type="gramStart"/>
-      <w:r>
-        <w:rPr>
-          <w:rFonts w:ascii="Arial" w:hAnsi="Arial" w:cs="Arial"/>
-          <w:b/>
-          <w:bCs/>
-          <w:color w:val="000000"/>
-          <w:sz w:val="26"/>
-          <w:szCs w:val="26"/>
-        </w:rPr>
-        <w:t>Video :</w:t>
-      </w:r>
-      <w:proofErr w:type="gramEnd"/>
-      <w:r>
-        <w:rPr>
-          <w:rFonts w:ascii="Arial" w:hAnsi="Arial" w:cs="Arial"/>
-          <w:b/>
-          <w:bCs/>
-          <w:color w:val="000000"/>
-          <w:sz w:val="26"/>
-          <w:szCs w:val="26"/>
-        </w:rPr>
-        <w:t xml:space="preserve"> </w:t>
-      </w:r>
-      <w:hyperlink r:id="rId35" w:history="1">
+        <w:t xml:space="preserve">Link Video : </w:t>
+      </w:r>
+      <w:hyperlink r:id="rId38" w:history="1">
         <w:r>
           <w:rPr>
             <w:rStyle w:val="Hyperlink"/>
@@ -7805,11 +7416,9 @@
           <w:t>https://youtu.be/8N6OrvrYttY</w:t>
         </w:r>
       </w:hyperlink>
-      <w:bookmarkStart w:id="0" w:name="_GoBack"/>
-      <w:bookmarkEnd w:id="0"/>
     </w:p>
     <w:sectPr>
-      <w:footerReference w:type="default" r:id="rId36"/>
+      <w:footerReference w:type="default" r:id="rId39"/>
       <w:pgSz w:w="12240" w:h="15840"/>
       <w:pgMar w:top="1440" w:right="1440" w:bottom="1440" w:left="1440" w:header="720" w:footer="720" w:gutter="0"/>
       <w:cols w:space="720"/>
@@ -9995,7 +9604,7 @@
       </w:pPr>
     </w:pPrDefault>
   </w:docDefaults>
-  <w:latentStyles w:defLockedState="0" w:defUIPriority="99" w:defSemiHidden="0" w:defUnhideWhenUsed="0" w:defQFormat="0" w:count="377">
+  <w:latentStyles w:defLockedState="0" w:defUIPriority="99" w:defSemiHidden="0" w:defUnhideWhenUsed="0" w:defQFormat="0" w:count="375">
     <w:lsdException w:name="Normal" w:uiPriority="0" w:qFormat="1"/>
     <w:lsdException w:name="heading 1" w:uiPriority="9" w:qFormat="1"/>
     <w:lsdException w:name="heading 2" w:semiHidden="1" w:uiPriority="9" w:unhideWhenUsed="1" w:qFormat="1"/>
@@ -10101,6 +9710,7 @@
     <w:lsdException w:name="HTML Sample" w:semiHidden="1" w:unhideWhenUsed="1"/>
     <w:lsdException w:name="HTML Typewriter" w:semiHidden="1" w:unhideWhenUsed="1"/>
     <w:lsdException w:name="HTML Variable" w:semiHidden="1" w:unhideWhenUsed="1"/>
+    <w:lsdException w:name="Normal Table" w:semiHidden="1" w:unhideWhenUsed="1"/>
     <w:lsdException w:name="annotation subject" w:semiHidden="1" w:unhideWhenUsed="1"/>
     <w:lsdException w:name="No List" w:semiHidden="1" w:unhideWhenUsed="1"/>
     <w:lsdException w:name="Outline List 1" w:semiHidden="1" w:unhideWhenUsed="1"/>
@@ -10146,9 +9756,11 @@
     <w:lsdException w:name="Table Subtle 1" w:semiHidden="1" w:unhideWhenUsed="1"/>
     <w:lsdException w:name="Table Subtle 2" w:semiHidden="1" w:unhideWhenUsed="1"/>
     <w:lsdException w:name="Table Web 1" w:semiHidden="1" w:unhideWhenUsed="1"/>
+    <w:lsdException w:name="Table Web 2" w:semiHidden="1" w:unhideWhenUsed="1"/>
     <w:lsdException w:name="Table Web 3" w:semiHidden="1" w:unhideWhenUsed="1"/>
     <w:lsdException w:name="Balloon Text" w:semiHidden="1" w:unhideWhenUsed="1"/>
     <w:lsdException w:name="Table Grid" w:uiPriority="39"/>
+    <w:lsdException w:name="Table Theme" w:semiHidden="1" w:unhideWhenUsed="1"/>
     <w:lsdException w:name="Placeholder Text" w:semiHidden="1"/>
     <w:lsdException w:name="No Spacing" w:uiPriority="1" w:qFormat="1"/>
     <w:lsdException w:name="Light Shading" w:uiPriority="60"/>
@@ -10368,8 +9980,6 @@
     <w:lsdException w:name="Smart Hyperlink" w:semiHidden="1" w:unhideWhenUsed="1"/>
     <w:lsdException w:name="Hashtag" w:semiHidden="1" w:unhideWhenUsed="1"/>
     <w:lsdException w:name="Unresolved Mention" w:semiHidden="1" w:unhideWhenUsed="1"/>
-    <w:lsdException w:name="Smart Link" w:semiHidden="1" w:unhideWhenUsed="1"/>
-    <w:lsdException w:name="Smart Link Error" w:semiHidden="1" w:unhideWhenUsed="1"/>
   </w:latentStyles>
   <w:style w:type="paragraph" w:default="1" w:styleId="Normal">
     <w:name w:val="Normal"/>
@@ -10954,7 +10564,7 @@
 </file>
 
 <file path=customXml/itemProps2.xml><?xml version="1.0" encoding="utf-8"?>
-<ds:datastoreItem xmlns:ds="http://schemas.openxmlformats.org/officeDocument/2006/customXml" ds:itemID="{29C2E309-995D-4681-ACCD-CFBD50D77657}">
+<ds:datastoreItem xmlns:ds="http://schemas.openxmlformats.org/officeDocument/2006/customXml" ds:itemID="{370E719B-3B9F-4ABD-87FC-DF805AE8C751}">
   <ds:schemaRefs>
     <ds:schemaRef ds:uri="http://schemas.openxmlformats.org/officeDocument/2006/bibliography"/>
   </ds:schemaRefs>

</xml_diff>